<commit_message>
27/09/2018 Audiencias, Conversión Letras
- Se terminó la parte de la validación por choque de audiencias.
- Se desarrolló metodo para pasar a letras una cadena que contiene numeros y letras.
- Se aplico metodos para convertir a letras a Ficha PNPJ
</commit_message>
<xml_diff>
--- a/files/templates/actasSolicitud/FichaSolicitud_PNPJ.docx
+++ b/files/templates/actasSolicitud/FichaSolicitud_PNPJ.docx
@@ -1,34 +1,89 @@
 
 <file path=word/document.xml><?xml version="1.0" encoding="utf-8"?>
-<w:document xmlns:wpc="http://schemas.microsoft.com/office/word/2010/wordprocessingCanvas" xmlns:cx="http://schemas.microsoft.com/office/drawing/2014/chartex" xmlns:cx1="http://schemas.microsoft.com/office/drawing/2015/9/8/chartex" xmlns:mc="http://schemas.openxmlformats.org/markup-compatibility/2006" xmlns:o="urn:schemas-microsoft-com:office:office" xmlns:r="http://schemas.openxmlformats.org/officeDocument/2006/relationships" xmlns:m="http://schemas.openxmlformats.org/officeDocument/2006/math" xmlns:v="urn:schemas-microsoft-com:vml" xmlns:wp14="http://schemas.microsoft.com/office/word/2010/wordprocessingDrawing" xmlns:wp="http://schemas.openxmlformats.org/drawingml/2006/wordprocessingDrawing" xmlns:w10="urn:schemas-microsoft-com:office:word" xmlns:w="http://schemas.openxmlformats.org/wordprocessingml/2006/main" xmlns:w14="http://schemas.microsoft.com/office/word/2010/wordml" xmlns:w15="http://schemas.microsoft.com/office/word/2012/wordml" xmlns:w16se="http://schemas.microsoft.com/office/word/2015/wordml/symex" xmlns:wpg="http://schemas.microsoft.com/office/word/2010/wordprocessingGroup" xmlns:wpi="http://schemas.microsoft.com/office/word/2010/wordprocessingInk" xmlns:wne="http://schemas.microsoft.com/office/word/2006/wordml" xmlns:wps="http://schemas.microsoft.com/office/word/2010/wordprocessingShape" mc:Ignorable="w14 w15 w16se wp14">
+<w:document xmlns:wpc="http://schemas.microsoft.com/office/word/2010/wordprocessingCanvas" xmlns:mc="http://schemas.openxmlformats.org/markup-compatibility/2006" xmlns:o="urn:schemas-microsoft-com:office:office" xmlns:r="http://schemas.openxmlformats.org/officeDocument/2006/relationships" xmlns:m="http://schemas.openxmlformats.org/officeDocument/2006/math" xmlns:v="urn:schemas-microsoft-com:vml" xmlns:wp14="http://schemas.microsoft.com/office/word/2010/wordprocessingDrawing" xmlns:wp="http://schemas.openxmlformats.org/drawingml/2006/wordprocessingDrawing" xmlns:w10="urn:schemas-microsoft-com:office:word" xmlns:w="http://schemas.openxmlformats.org/wordprocessingml/2006/main" xmlns:w14="http://schemas.microsoft.com/office/word/2010/wordml" xmlns:w15="http://schemas.microsoft.com/office/word/2012/wordml" xmlns:wpg="http://schemas.microsoft.com/office/word/2010/wordprocessingGroup" xmlns:wpi="http://schemas.microsoft.com/office/word/2010/wordprocessingInk" xmlns:wne="http://schemas.microsoft.com/office/word/2006/wordml" xmlns:wps="http://schemas.microsoft.com/office/word/2010/wordprocessingShape" mc:Ignorable="w14 w15 wp14">
   <w:background w:color="FFFFFF"/>
   <w:body>
     <w:p>
-      <w:r>
-        <w:t>Hora de Inicio: ___________                                   Hora de Finalización: ____________</w:t>
-      </w:r>
-    </w:p>
-    <w:p>
-      <w:r>
-        <w:t>EXP. No ${no_expediente}</w:t>
-      </w:r>
-    </w:p>
-    <w:p>
-      <w:r>
-        <w:t>FECHA: ${fecha_actual}</w:t>
-      </w:r>
-    </w:p>
-    <w:p>
-      <w:r>
-        <w:t>DIRECCIÓN ${direccio</w:t>
-      </w:r>
+      <w:pPr>
+        <w:jc w:val="both"/>
+      </w:pPr>
       <w:bookmarkStart w:id="0" w:name="_GoBack"/>
-      <w:bookmarkEnd w:id="0"/>
-      <w:r>
+      <w:r>
+        <w:t>HORA DE INICIO</w:t>
+      </w:r>
+      <w:r>
+        <w:t xml:space="preserve">: ___________                                   </w:t>
+      </w:r>
+      <w:r>
+        <w:t>HORA DE FINALIZACIÓN</w:t>
+      </w:r>
+      <w:r>
+        <w:t>: ____________</w:t>
+      </w:r>
+    </w:p>
+    <w:p>
+      <w:pPr>
+        <w:jc w:val="both"/>
+      </w:pPr>
+    </w:p>
+    <w:p>
+      <w:pPr>
+        <w:jc w:val="both"/>
+      </w:pPr>
+      <w:r>
+        <w:t xml:space="preserve">EXP. No </w:t>
+      </w:r>
+      <w:r>
+        <w:rPr>
+          <w:b/>
+        </w:rPr>
+        <w:t>${no_expediente}</w:t>
+      </w:r>
+    </w:p>
+    <w:p>
+      <w:pPr>
+        <w:jc w:val="both"/>
+      </w:pPr>
+      <w:r>
+        <w:t xml:space="preserve">FECHA: </w:t>
+      </w:r>
+      <w:r>
+        <w:rPr>
+          <w:b/>
+        </w:rPr>
+        <w:t>${fecha_actual}</w:t>
+      </w:r>
+    </w:p>
+    <w:p>
+      <w:pPr>
+        <w:jc w:val="both"/>
+      </w:pPr>
+      <w:r>
+        <w:t>DIRECCIÓN</w:t>
+      </w:r>
+      <w:r>
+        <w:t>:</w:t>
+      </w:r>
+      <w:r>
+        <w:t xml:space="preserve"> </w:t>
+      </w:r>
+      <w:r>
+        <w:rPr>
+          <w:b/>
+        </w:rPr>
+        <w:t>${direccio</w:t>
+      </w:r>
+      <w:r>
+        <w:rPr>
+          <w:b/>
+        </w:rPr>
         <w:t>n_empresa}</w:t>
       </w:r>
     </w:p>
     <w:p>
+      <w:pPr>
+        <w:jc w:val="both"/>
+      </w:pPr>
       <w:r>
         <w:t>NOMBRE DEL PROPIETARIO O REPRESENTANTE LEGAL</w:t>
       </w:r>
@@ -36,58 +91,159 @@
         <w:t>:</w:t>
       </w:r>
       <w:r>
-        <w:t xml:space="preserve"> ${representante_legal}</w:t>
-      </w:r>
-    </w:p>
-    <w:p/>
-    <w:p>
-      <w:r>
-        <w:t>ACTIVIDAD ${actividad}</w:t>
-      </w:r>
-    </w:p>
-    <w:p>
-      <w:r>
-        <w:t>NOMBRE DEL SOLICITANTE: ${nombre_solicitante}</w:t>
-      </w:r>
-    </w:p>
-    <w:p>
-      <w:r>
-        <w:t>TELEFONO: ${telefono_solicitante}</w:t>
-      </w:r>
-    </w:p>
-    <w:p>
-      <w:r>
-        <w:t>DIRECCIÓN: ${direccion_solicitante}</w:t>
-      </w:r>
-    </w:p>
-    <w:p>
-      <w:r>
-        <w:t>DELEGADO ASIGNADO: ${nombre_delegado}</w:t>
-      </w:r>
-    </w:p>
-    <w:p>
-      <w:r>
-        <w:t>SALARIO: $</w:t>
-      </w:r>
-      <w:r>
+        <w:t xml:space="preserve"> </w:t>
+      </w:r>
+      <w:r>
+        <w:rPr>
+          <w:b/>
+        </w:rPr>
+        <w:t>${representante_legal}</w:t>
+      </w:r>
+    </w:p>
+    <w:p>
+      <w:pPr>
+        <w:jc w:val="both"/>
+      </w:pPr>
+    </w:p>
+    <w:p>
+      <w:pPr>
+        <w:jc w:val="both"/>
+      </w:pPr>
+      <w:r>
+        <w:t>ACTIVIDAD</w:t>
+      </w:r>
+      <w:r>
+        <w:t>:</w:t>
+      </w:r>
+      <w:r>
+        <w:t xml:space="preserve"> </w:t>
+      </w:r>
+      <w:r>
+        <w:rPr>
+          <w:b/>
+        </w:rPr>
+        <w:t>${actividad}</w:t>
+      </w:r>
+    </w:p>
+    <w:p>
+      <w:pPr>
+        <w:jc w:val="both"/>
+      </w:pPr>
+      <w:r>
+        <w:t xml:space="preserve">NOMBRE DEL SOLICITANTE: </w:t>
+      </w:r>
+      <w:r>
+        <w:rPr>
+          <w:b/>
+        </w:rPr>
+        <w:t>${nombre_solicitante}</w:t>
+      </w:r>
+    </w:p>
+    <w:p>
+      <w:pPr>
+        <w:jc w:val="both"/>
+      </w:pPr>
+      <w:r>
+        <w:t xml:space="preserve">TELEFONO: </w:t>
+      </w:r>
+      <w:r>
+        <w:rPr>
+          <w:b/>
+        </w:rPr>
+        <w:t>${telefono_solicitante}</w:t>
+      </w:r>
+    </w:p>
+    <w:p>
+      <w:pPr>
+        <w:jc w:val="both"/>
+      </w:pPr>
+      <w:r>
+        <w:t xml:space="preserve">DIRECCIÓN: </w:t>
+      </w:r>
+      <w:r>
+        <w:rPr>
+          <w:b/>
+        </w:rPr>
+        <w:t>${direccion_solicitante}</w:t>
+      </w:r>
+    </w:p>
+    <w:p>
+      <w:pPr>
+        <w:jc w:val="both"/>
+      </w:pPr>
+      <w:r>
+        <w:t xml:space="preserve">DELEGADO ASIGNADO: </w:t>
+      </w:r>
+      <w:r>
+        <w:rPr>
+          <w:b/>
+        </w:rPr>
+        <w:t>${nombre_delegado}</w:t>
+      </w:r>
+    </w:p>
+    <w:p>
+      <w:pPr>
+        <w:jc w:val="both"/>
+      </w:pPr>
+      <w:r>
+        <w:t xml:space="preserve">SALARIO: </w:t>
+      </w:r>
+      <w:r>
+        <w:rPr>
+          <w:b/>
+        </w:rPr>
+        <w:t>$</w:t>
+      </w:r>
+      <w:r>
+        <w:rPr>
+          <w:b/>
+        </w:rPr>
         <w:t>{salario_solicitante}</w:t>
       </w:r>
     </w:p>
     <w:p>
-      <w:r>
-        <w:t>FORMA DE PAGO: ${forma_pago}</w:t>
-      </w:r>
-    </w:p>
-    <w:p>
-      <w:r>
-        <w:t>CARGO: ${cargo_solicitante}</w:t>
-      </w:r>
-    </w:p>
-    <w:p>
-      <w:r>
-        <w:t>HORARIO DE TRABAJO: ${horario_solicitante}</w:t>
-      </w:r>
-    </w:p>
+      <w:pPr>
+        <w:jc w:val="both"/>
+      </w:pPr>
+      <w:r>
+        <w:t xml:space="preserve">FORMA DE PAGO: </w:t>
+      </w:r>
+      <w:r>
+        <w:rPr>
+          <w:b/>
+        </w:rPr>
+        <w:t>${forma_pago}</w:t>
+      </w:r>
+    </w:p>
+    <w:p>
+      <w:pPr>
+        <w:jc w:val="both"/>
+      </w:pPr>
+      <w:r>
+        <w:t xml:space="preserve">CARGO: </w:t>
+      </w:r>
+      <w:r>
+        <w:rPr>
+          <w:b/>
+        </w:rPr>
+        <w:t>${cargo_solicitante}</w:t>
+      </w:r>
+    </w:p>
+    <w:p>
+      <w:pPr>
+        <w:jc w:val="both"/>
+      </w:pPr>
+      <w:r>
+        <w:t xml:space="preserve">HORARIO DE TRABAJO: </w:t>
+      </w:r>
+      <w:r>
+        <w:rPr>
+          <w:b/>
+        </w:rPr>
+        <w:t>${horario_solicitante}</w:t>
+      </w:r>
+    </w:p>
+    <w:bookmarkEnd w:id="0"/>
     <w:p/>
     <w:sectPr>
       <w:footnotePr>
@@ -103,7 +259,7 @@
 </file>
 
 <file path=word/endnotes.xml><?xml version="1.0" encoding="utf-8"?>
-<w:endnotes xmlns:wpc="http://schemas.microsoft.com/office/word/2010/wordprocessingCanvas" xmlns:cx="http://schemas.microsoft.com/office/drawing/2014/chartex" xmlns:cx1="http://schemas.microsoft.com/office/drawing/2015/9/8/chartex" xmlns:mc="http://schemas.openxmlformats.org/markup-compatibility/2006" xmlns:o="urn:schemas-microsoft-com:office:office" xmlns:r="http://schemas.openxmlformats.org/officeDocument/2006/relationships" xmlns:m="http://schemas.openxmlformats.org/officeDocument/2006/math" xmlns:v="urn:schemas-microsoft-com:vml" xmlns:wp14="http://schemas.microsoft.com/office/word/2010/wordprocessingDrawing" xmlns:wp="http://schemas.openxmlformats.org/drawingml/2006/wordprocessingDrawing" xmlns:w10="urn:schemas-microsoft-com:office:word" xmlns:w="http://schemas.openxmlformats.org/wordprocessingml/2006/main" xmlns:w14="http://schemas.microsoft.com/office/word/2010/wordml" xmlns:w15="http://schemas.microsoft.com/office/word/2012/wordml" xmlns:w16se="http://schemas.microsoft.com/office/word/2015/wordml/symex" xmlns:wpg="http://schemas.microsoft.com/office/word/2010/wordprocessingGroup" xmlns:wpi="http://schemas.microsoft.com/office/word/2010/wordprocessingInk" xmlns:wne="http://schemas.microsoft.com/office/word/2006/wordml" xmlns:wps="http://schemas.microsoft.com/office/word/2010/wordprocessingShape" mc:Ignorable="w14 w15 w16se wp14">
+<w:endnotes xmlns:wpc="http://schemas.microsoft.com/office/word/2010/wordprocessingCanvas" xmlns:mc="http://schemas.openxmlformats.org/markup-compatibility/2006" xmlns:o="urn:schemas-microsoft-com:office:office" xmlns:r="http://schemas.openxmlformats.org/officeDocument/2006/relationships" xmlns:m="http://schemas.openxmlformats.org/officeDocument/2006/math" xmlns:v="urn:schemas-microsoft-com:vml" xmlns:wp14="http://schemas.microsoft.com/office/word/2010/wordprocessingDrawing" xmlns:wp="http://schemas.openxmlformats.org/drawingml/2006/wordprocessingDrawing" xmlns:w10="urn:schemas-microsoft-com:office:word" xmlns:w="http://schemas.openxmlformats.org/wordprocessingml/2006/main" xmlns:w14="http://schemas.microsoft.com/office/word/2010/wordml" xmlns:w15="http://schemas.microsoft.com/office/word/2012/wordml" xmlns:wpg="http://schemas.microsoft.com/office/word/2010/wordprocessingGroup" xmlns:wpi="http://schemas.microsoft.com/office/word/2010/wordprocessingInk" xmlns:wne="http://schemas.microsoft.com/office/word/2006/wordml" xmlns:wps="http://schemas.microsoft.com/office/word/2010/wordprocessingShape" mc:Ignorable="w14 w15 wp14">
   <w:endnote w:type="separator" w:id="-1">
     <w:p>
       <w:r>
@@ -122,7 +278,7 @@
 </file>
 
 <file path=word/footnotes.xml><?xml version="1.0" encoding="utf-8"?>
-<w:footnotes xmlns:wpc="http://schemas.microsoft.com/office/word/2010/wordprocessingCanvas" xmlns:cx="http://schemas.microsoft.com/office/drawing/2014/chartex" xmlns:cx1="http://schemas.microsoft.com/office/drawing/2015/9/8/chartex" xmlns:mc="http://schemas.openxmlformats.org/markup-compatibility/2006" xmlns:o="urn:schemas-microsoft-com:office:office" xmlns:r="http://schemas.openxmlformats.org/officeDocument/2006/relationships" xmlns:m="http://schemas.openxmlformats.org/officeDocument/2006/math" xmlns:v="urn:schemas-microsoft-com:vml" xmlns:wp14="http://schemas.microsoft.com/office/word/2010/wordprocessingDrawing" xmlns:wp="http://schemas.openxmlformats.org/drawingml/2006/wordprocessingDrawing" xmlns:w10="urn:schemas-microsoft-com:office:word" xmlns:w="http://schemas.openxmlformats.org/wordprocessingml/2006/main" xmlns:w14="http://schemas.microsoft.com/office/word/2010/wordml" xmlns:w15="http://schemas.microsoft.com/office/word/2012/wordml" xmlns:w16se="http://schemas.microsoft.com/office/word/2015/wordml/symex" xmlns:wpg="http://schemas.microsoft.com/office/word/2010/wordprocessingGroup" xmlns:wpi="http://schemas.microsoft.com/office/word/2010/wordprocessingInk" xmlns:wne="http://schemas.microsoft.com/office/word/2006/wordml" xmlns:wps="http://schemas.microsoft.com/office/word/2010/wordprocessingShape" mc:Ignorable="w14 w15 w16se wp14">
+<w:footnotes xmlns:wpc="http://schemas.microsoft.com/office/word/2010/wordprocessingCanvas" xmlns:mc="http://schemas.openxmlformats.org/markup-compatibility/2006" xmlns:o="urn:schemas-microsoft-com:office:office" xmlns:r="http://schemas.openxmlformats.org/officeDocument/2006/relationships" xmlns:m="http://schemas.openxmlformats.org/officeDocument/2006/math" xmlns:v="urn:schemas-microsoft-com:vml" xmlns:wp14="http://schemas.microsoft.com/office/word/2010/wordprocessingDrawing" xmlns:wp="http://schemas.openxmlformats.org/drawingml/2006/wordprocessingDrawing" xmlns:w10="urn:schemas-microsoft-com:office:word" xmlns:w="http://schemas.openxmlformats.org/wordprocessingml/2006/main" xmlns:w14="http://schemas.microsoft.com/office/word/2010/wordml" xmlns:w15="http://schemas.microsoft.com/office/word/2012/wordml" xmlns:wpg="http://schemas.microsoft.com/office/word/2010/wordprocessingGroup" xmlns:wpi="http://schemas.microsoft.com/office/word/2010/wordprocessingInk" xmlns:wne="http://schemas.microsoft.com/office/word/2006/wordml" xmlns:wps="http://schemas.microsoft.com/office/word/2010/wordprocessingShape" mc:Ignorable="w14 w15 wp14">
   <w:footnote w:type="separator" w:id="-1">
     <w:p>
       <w:r>
@@ -141,7 +297,7 @@
 </file>
 
 <file path=word/styles.xml><?xml version="1.0" encoding="utf-8"?>
-<w:styles xmlns:mc="http://schemas.openxmlformats.org/markup-compatibility/2006" xmlns:r="http://schemas.openxmlformats.org/officeDocument/2006/relationships" xmlns:w="http://schemas.openxmlformats.org/wordprocessingml/2006/main" xmlns:w14="http://schemas.microsoft.com/office/word/2010/wordml" xmlns:w15="http://schemas.microsoft.com/office/word/2012/wordml" xmlns:w16se="http://schemas.microsoft.com/office/word/2015/wordml/symex" mc:Ignorable="w14 w15 w16se">
+<w:styles xmlns:mc="http://schemas.openxmlformats.org/markup-compatibility/2006" xmlns:r="http://schemas.openxmlformats.org/officeDocument/2006/relationships" xmlns:w="http://schemas.openxmlformats.org/wordprocessingml/2006/main" xmlns:w14="http://schemas.microsoft.com/office/word/2010/wordml" xmlns:w15="http://schemas.microsoft.com/office/word/2012/wordml" mc:Ignorable="w14 w15">
   <w:docDefaults>
     <w:rPrDefault>
       <w:rPr>

</xml_diff>